<commit_message>
had to fix my syllabus, and stats notes updated
</commit_message>
<xml_diff>
--- a/Teaching/Spring 2018 - MAT 105/Syllabus2.docx
+++ b/Teaching/Spring 2018 - MAT 105/Syllabus2.docx
@@ -1,6 +1,6 @@
 
 <file path=word/document.xml><?xml version="1.0" encoding="utf-8"?>
-<w:document xmlns:wpc="http://schemas.microsoft.com/office/word/2010/wordprocessingCanvas" xmlns:cx="http://schemas.microsoft.com/office/drawing/2014/chartex" xmlns:cx1="http://schemas.microsoft.com/office/drawing/2015/9/8/chartex" xmlns:cx2="http://schemas.microsoft.com/office/drawing/2015/10/21/chartex" xmlns:cx3="http://schemas.microsoft.com/office/drawing/2016/5/9/chartex" xmlns:cx4="http://schemas.microsoft.com/office/drawing/2016/5/10/chartex" xmlns:cx5="http://schemas.microsoft.com/office/drawing/2016/5/11/chartex" xmlns:cx6="http://schemas.microsoft.com/office/drawing/2016/5/12/chartex" xmlns:cx7="http://schemas.microsoft.com/office/drawing/2016/5/13/chartex" xmlns:cx8="http://schemas.microsoft.com/office/drawing/2016/5/14/chartex" xmlns:mc="http://schemas.openxmlformats.org/markup-compatibility/2006" xmlns:aink="http://schemas.microsoft.com/office/drawing/2016/ink" xmlns:am3d="http://schemas.microsoft.com/office/drawing/2017/model3d" xmlns:o="urn:schemas-microsoft-com:office:office" xmlns:r="http://schemas.openxmlformats.org/officeDocument/2006/relationships" xmlns:m="http://schemas.openxmlformats.org/officeDocument/2006/math" xmlns:v="urn:schemas-microsoft-com:vml" xmlns:wp14="http://schemas.microsoft.com/office/word/2010/wordprocessingDrawing" xmlns:wp="http://schemas.openxmlformats.org/drawingml/2006/wordprocessingDrawing" xmlns:w10="urn:schemas-microsoft-com:office:word" xmlns:w="http://schemas.openxmlformats.org/wordprocessingml/2006/main" xmlns:w14="http://schemas.microsoft.com/office/word/2010/wordml" xmlns:w15="http://schemas.microsoft.com/office/word/2012/wordml" xmlns:w16se="http://schemas.microsoft.com/office/word/2015/wordml/symex" xmlns:wpg="http://schemas.microsoft.com/office/word/2010/wordprocessingGroup" xmlns:wpi="http://schemas.microsoft.com/office/word/2010/wordprocessingInk" xmlns:wne="http://schemas.microsoft.com/office/word/2006/wordml" xmlns:wps="http://schemas.microsoft.com/office/word/2010/wordprocessingShape" mc:Ignorable="w14 w15 w16se wp14">
+<w:document xmlns:wpc="http://schemas.microsoft.com/office/word/2010/wordprocessingCanvas" xmlns:cx="http://schemas.microsoft.com/office/drawing/2014/chartex" xmlns:cx1="http://schemas.microsoft.com/office/drawing/2015/9/8/chartex" xmlns:cx2="http://schemas.microsoft.com/office/drawing/2015/10/21/chartex" xmlns:cx3="http://schemas.microsoft.com/office/drawing/2016/5/9/chartex" xmlns:cx4="http://schemas.microsoft.com/office/drawing/2016/5/10/chartex" xmlns:cx5="http://schemas.microsoft.com/office/drawing/2016/5/11/chartex" xmlns:cx6="http://schemas.microsoft.com/office/drawing/2016/5/12/chartex" xmlns:cx7="http://schemas.microsoft.com/office/drawing/2016/5/13/chartex" xmlns:cx8="http://schemas.microsoft.com/office/drawing/2016/5/14/chartex" xmlns:mc="http://schemas.openxmlformats.org/markup-compatibility/2006" xmlns:aink="http://schemas.microsoft.com/office/drawing/2016/ink" xmlns:am3d="http://schemas.microsoft.com/office/drawing/2017/model3d" xmlns:o="urn:schemas-microsoft-com:office:office" xmlns:r="http://schemas.openxmlformats.org/officeDocument/2006/relationships" xmlns:m="http://schemas.openxmlformats.org/officeDocument/2006/math" xmlns:v="urn:schemas-microsoft-com:vml" xmlns:wp14="http://schemas.microsoft.com/office/word/2010/wordprocessingDrawing" xmlns:wp="http://schemas.openxmlformats.org/drawingml/2006/wordprocessingDrawing" xmlns:w10="urn:schemas-microsoft-com:office:word" xmlns:w="http://schemas.openxmlformats.org/wordprocessingml/2006/main" xmlns:w14="http://schemas.microsoft.com/office/word/2010/wordml" xmlns:w15="http://schemas.microsoft.com/office/word/2012/wordml" xmlns:w16cid="http://schemas.microsoft.com/office/word/2016/wordml/cid" xmlns:w16se="http://schemas.microsoft.com/office/word/2015/wordml/symex" xmlns:wpg="http://schemas.microsoft.com/office/word/2010/wordprocessingGroup" xmlns:wpi="http://schemas.microsoft.com/office/word/2010/wordprocessingInk" xmlns:wne="http://schemas.microsoft.com/office/word/2006/wordml" xmlns:wps="http://schemas.microsoft.com/office/word/2010/wordprocessingShape" mc:Ignorable="w14 w15 w16se w16cid wp14">
   <w:body>
     <w:p>
       <w:pPr>
@@ -181,257 +181,313 @@
         </w:rPr>
         <w:t>Wednesday, 4:00 – 4</w:t>
       </w:r>
+      <w:r>
+        <w:rPr>
+          <w:rFonts w:ascii="Tahoma" w:hAnsi="Tahoma" w:cs="Tahoma"/>
+          <w:color w:val="000000"/>
+          <w:sz w:val="20"/>
+          <w:szCs w:val="20"/>
+        </w:rPr>
+        <w:t>:50pm</w:t>
+      </w:r>
+    </w:p>
+    <w:p>
+      <w:pPr>
+        <w:pStyle w:val="xmsonormal"/>
+        <w:spacing w:before="0" w:beforeAutospacing="0" w:after="0" w:afterAutospacing="0"/>
+        <w:rPr>
+          <w:rFonts w:ascii="Calibri" w:hAnsi="Calibri"/>
+          <w:color w:val="000000"/>
+        </w:rPr>
+      </w:pPr>
+      <w:r>
+        <w:rPr>
+          <w:rFonts w:ascii="Tahoma" w:hAnsi="Tahoma" w:cs="Tahoma"/>
+          <w:color w:val="000000"/>
+          <w:sz w:val="20"/>
+          <w:szCs w:val="20"/>
+        </w:rPr>
+        <w:t xml:space="preserve">                       NS </w:t>
+      </w:r>
+      <w:r>
+        <w:rPr>
+          <w:rFonts w:ascii="Tahoma" w:hAnsi="Tahoma" w:cs="Tahoma"/>
+          <w:color w:val="000000"/>
+          <w:sz w:val="20"/>
+          <w:szCs w:val="20"/>
+        </w:rPr>
+        <w:t>110</w:t>
+      </w:r>
+    </w:p>
+    <w:p>
+      <w:pPr>
+        <w:pStyle w:val="xmsonormal"/>
+        <w:spacing w:before="0" w:beforeAutospacing="0" w:after="0" w:afterAutospacing="0"/>
+        <w:rPr>
+          <w:rFonts w:ascii="Calibri" w:hAnsi="Calibri"/>
+          <w:color w:val="000000"/>
+        </w:rPr>
+      </w:pPr>
+      <w:r>
+        <w:rPr>
+          <w:rFonts w:ascii="Tahoma" w:hAnsi="Tahoma" w:cs="Tahoma"/>
+          <w:b/>
+          <w:bCs/>
+          <w:color w:val="000000"/>
+          <w:sz w:val="20"/>
+          <w:szCs w:val="20"/>
+        </w:rPr>
+        <w:t>Instructor      </w:t>
+      </w:r>
+      <w:r>
+        <w:rPr>
+          <w:rStyle w:val="apple-converted-space"/>
+          <w:rFonts w:ascii="Tahoma" w:hAnsi="Tahoma" w:cs="Tahoma"/>
+          <w:b/>
+          <w:bCs/>
+          <w:color w:val="000000"/>
+          <w:sz w:val="20"/>
+          <w:szCs w:val="20"/>
+        </w:rPr>
+        <w:t> </w:t>
+      </w:r>
+      <w:r>
+        <w:rPr>
+          <w:rFonts w:ascii="Tahoma" w:hAnsi="Tahoma" w:cs="Tahoma"/>
+          <w:color w:val="000000"/>
+          <w:sz w:val="20"/>
+          <w:szCs w:val="20"/>
+        </w:rPr>
+        <w:t>Jacob Townson</w:t>
+      </w:r>
+    </w:p>
+    <w:p>
+      <w:pPr>
+        <w:pStyle w:val="xmsonormal"/>
+        <w:spacing w:before="0" w:beforeAutospacing="0" w:after="0" w:afterAutospacing="0"/>
+        <w:rPr>
+          <w:rFonts w:ascii="Calibri" w:hAnsi="Calibri"/>
+          <w:color w:val="000000"/>
+        </w:rPr>
+      </w:pPr>
+      <w:r>
+        <w:rPr>
+          <w:rFonts w:ascii="Tahoma" w:hAnsi="Tahoma" w:cs="Tahoma"/>
+          <w:b/>
+          <w:bCs/>
+          <w:color w:val="000000"/>
+          <w:sz w:val="20"/>
+          <w:szCs w:val="20"/>
+        </w:rPr>
+        <w:t>E-mail </w:t>
+      </w:r>
+      <w:r>
+        <w:rPr>
+          <w:rStyle w:val="apple-converted-space"/>
+          <w:rFonts w:ascii="Tahoma" w:hAnsi="Tahoma" w:cs="Tahoma"/>
+          <w:b/>
+          <w:bCs/>
+          <w:color w:val="000000"/>
+          <w:sz w:val="20"/>
+          <w:szCs w:val="20"/>
+        </w:rPr>
+        <w:t> </w:t>
+      </w:r>
+      <w:r>
+        <w:rPr>
+          <w:rFonts w:ascii="Tahoma" w:hAnsi="Tahoma" w:cs="Tahoma"/>
+          <w:color w:val="000000"/>
+          <w:sz w:val="20"/>
+          <w:szCs w:val="20"/>
+        </w:rPr>
+        <w:t>           </w:t>
+      </w:r>
+      <w:r>
+        <w:rPr>
+          <w:rFonts w:ascii="Tahoma" w:hAnsi="Tahoma" w:cs="Tahoma"/>
+          <w:color w:val="000000"/>
+          <w:sz w:val="20"/>
+          <w:szCs w:val="20"/>
+        </w:rPr>
+        <w:t>j</w:t>
+      </w:r>
+      <w:r>
+        <w:rPr>
+          <w:rFonts w:ascii="Tahoma" w:hAnsi="Tahoma" w:cs="Tahoma"/>
+          <w:color w:val="000000"/>
+          <w:sz w:val="20"/>
+          <w:szCs w:val="20"/>
+        </w:rPr>
+        <w:t>stown02@</w:t>
+      </w:r>
+      <w:r>
+        <w:rPr>
+          <w:rFonts w:ascii="Tahoma" w:hAnsi="Tahoma" w:cs="Tahoma"/>
+          <w:color w:val="000000"/>
+          <w:sz w:val="20"/>
+          <w:szCs w:val="20"/>
+        </w:rPr>
+        <w:t>louisville.edu</w:t>
+      </w:r>
+    </w:p>
+    <w:p>
+      <w:pPr>
+        <w:pStyle w:val="xmsonormal"/>
+        <w:spacing w:before="0" w:beforeAutospacing="0" w:after="0" w:afterAutospacing="0"/>
+        <w:rPr>
+          <w:rFonts w:ascii="Calibri" w:hAnsi="Calibri"/>
+          <w:color w:val="000000"/>
+        </w:rPr>
+      </w:pPr>
+      <w:r>
+        <w:rPr>
+          <w:rFonts w:ascii="Tahoma" w:hAnsi="Tahoma" w:cs="Tahoma"/>
+          <w:b/>
+          <w:bCs/>
+          <w:color w:val="000000"/>
+          <w:sz w:val="20"/>
+          <w:szCs w:val="20"/>
+        </w:rPr>
+        <w:t>Office</w:t>
+      </w:r>
+      <w:r>
+        <w:rPr>
+          <w:rFonts w:ascii="Tahoma" w:hAnsi="Tahoma" w:cs="Tahoma"/>
+          <w:color w:val="000000"/>
+          <w:sz w:val="20"/>
+          <w:szCs w:val="20"/>
+        </w:rPr>
+        <w:t>              Natural Sciences Building, Room 213</w:t>
+      </w:r>
+    </w:p>
+    <w:p>
+      <w:pPr>
+        <w:pStyle w:val="xmsonormal"/>
+        <w:spacing w:before="0" w:beforeAutospacing="0" w:after="0" w:afterAutospacing="0"/>
+        <w:ind w:left="1440" w:hanging="1440"/>
+        <w:jc w:val="both"/>
+        <w:rPr>
+          <w:rFonts w:ascii="Tahoma" w:hAnsi="Tahoma" w:cs="Tahoma"/>
+          <w:color w:val="000000"/>
+          <w:sz w:val="20"/>
+          <w:szCs w:val="20"/>
+        </w:rPr>
+      </w:pPr>
+      <w:r>
+        <w:rPr>
+          <w:rFonts w:ascii="Tahoma" w:hAnsi="Tahoma" w:cs="Tahoma"/>
+          <w:b/>
+          <w:bCs/>
+          <w:color w:val="000000"/>
+          <w:sz w:val="20"/>
+          <w:szCs w:val="20"/>
+        </w:rPr>
+        <w:t>Office Hours  </w:t>
+      </w:r>
+      <w:r>
+        <w:rPr>
+          <w:rStyle w:val="apple-converted-space"/>
+          <w:rFonts w:ascii="Tahoma" w:hAnsi="Tahoma" w:cs="Tahoma"/>
+          <w:b/>
+          <w:bCs/>
+          <w:color w:val="000000"/>
+          <w:sz w:val="20"/>
+          <w:szCs w:val="20"/>
+        </w:rPr>
+        <w:t> </w:t>
+      </w:r>
+      <w:r>
+        <w:rPr>
+          <w:rFonts w:ascii="Tahoma" w:hAnsi="Tahoma" w:cs="Tahoma"/>
+          <w:color w:val="000000"/>
+          <w:sz w:val="20"/>
+          <w:szCs w:val="20"/>
+        </w:rPr>
+        <w:t>Wednesday 12:00pm – 2:3</w:t>
+      </w:r>
+      <w:r>
+        <w:rPr>
+          <w:rFonts w:ascii="Tahoma" w:hAnsi="Tahoma" w:cs="Tahoma"/>
+          <w:color w:val="000000"/>
+          <w:sz w:val="20"/>
+          <w:szCs w:val="20"/>
+        </w:rPr>
+        <w:t>0</w:t>
+      </w:r>
+      <w:r>
+        <w:rPr>
+          <w:rFonts w:ascii="Tahoma" w:hAnsi="Tahoma" w:cs="Tahoma"/>
+          <w:color w:val="000000"/>
+          <w:sz w:val="20"/>
+          <w:szCs w:val="20"/>
+        </w:rPr>
+        <w:t>pm</w:t>
+      </w:r>
+      <w:r>
+        <w:rPr>
+          <w:rFonts w:ascii="Tahoma" w:hAnsi="Tahoma" w:cs="Tahoma"/>
+          <w:color w:val="000000"/>
+          <w:sz w:val="20"/>
+          <w:szCs w:val="20"/>
+        </w:rPr>
+        <w:t xml:space="preserve">; </w:t>
+      </w:r>
+      <w:r>
+        <w:rPr>
+          <w:rFonts w:ascii="Tahoma" w:hAnsi="Tahoma" w:cs="Tahoma"/>
+          <w:color w:val="000000"/>
+          <w:sz w:val="20"/>
+          <w:szCs w:val="20"/>
+        </w:rPr>
+        <w:t>Thursday 11AM – 1PM</w:t>
+      </w:r>
+    </w:p>
+    <w:p>
+      <w:pPr>
+        <w:pStyle w:val="xmsonormal"/>
+        <w:spacing w:before="0" w:beforeAutospacing="0" w:after="0" w:afterAutospacing="0"/>
+        <w:ind w:left="1440" w:hanging="1440"/>
+        <w:jc w:val="both"/>
+        <w:rPr>
+          <w:rFonts w:ascii="Calibri" w:hAnsi="Calibri"/>
+          <w:color w:val="000000"/>
+        </w:rPr>
+      </w:pPr>
+      <w:r>
+        <w:rPr>
+          <w:rFonts w:ascii="Tahoma" w:hAnsi="Tahoma" w:cs="Tahoma"/>
+          <w:b/>
+          <w:bCs/>
+          <w:color w:val="000000"/>
+          <w:sz w:val="20"/>
+          <w:szCs w:val="20"/>
+        </w:rPr>
+        <w:t xml:space="preserve">Lab Hours       </w:t>
+      </w:r>
+      <w:r>
+        <w:rPr>
+          <w:rFonts w:ascii="Tahoma" w:hAnsi="Tahoma" w:cs="Tahoma"/>
+          <w:bCs/>
+          <w:color w:val="000000"/>
+          <w:sz w:val="20"/>
+          <w:szCs w:val="20"/>
+        </w:rPr>
+        <w:t>Thursday 10AM – 11AM (computer lab of Natural Sciences Building)</w:t>
+      </w:r>
+    </w:p>
+    <w:p>
+      <w:pPr>
+        <w:pStyle w:val="xmsonormal"/>
+        <w:spacing w:before="0" w:beforeAutospacing="0" w:after="0" w:afterAutospacing="0"/>
+        <w:ind w:left="1440" w:hanging="1440"/>
+        <w:jc w:val="both"/>
+        <w:rPr>
+          <w:rFonts w:ascii="Calibri" w:hAnsi="Calibri"/>
+          <w:color w:val="000000"/>
+        </w:rPr>
+      </w:pPr>
       <w:bookmarkStart w:id="0" w:name="_GoBack"/>
       <w:bookmarkEnd w:id="0"/>
-      <w:r>
-        <w:rPr>
-          <w:rFonts w:ascii="Tahoma" w:hAnsi="Tahoma" w:cs="Tahoma"/>
-          <w:color w:val="000000"/>
-          <w:sz w:val="20"/>
-          <w:szCs w:val="20"/>
-        </w:rPr>
-        <w:t>:50pm</w:t>
-      </w:r>
-    </w:p>
-    <w:p>
-      <w:pPr>
-        <w:pStyle w:val="xmsonormal"/>
-        <w:spacing w:before="0" w:beforeAutospacing="0" w:after="0" w:afterAutospacing="0"/>
-        <w:rPr>
-          <w:rFonts w:ascii="Calibri" w:hAnsi="Calibri"/>
-          <w:color w:val="000000"/>
-        </w:rPr>
-      </w:pPr>
-      <w:r>
-        <w:rPr>
-          <w:rFonts w:ascii="Tahoma" w:hAnsi="Tahoma" w:cs="Tahoma"/>
-          <w:color w:val="000000"/>
-          <w:sz w:val="20"/>
-          <w:szCs w:val="20"/>
-        </w:rPr>
-        <w:t xml:space="preserve">                       NS </w:t>
-      </w:r>
-      <w:r>
-        <w:rPr>
-          <w:rFonts w:ascii="Tahoma" w:hAnsi="Tahoma" w:cs="Tahoma"/>
-          <w:color w:val="000000"/>
-          <w:sz w:val="20"/>
-          <w:szCs w:val="20"/>
-        </w:rPr>
-        <w:t>110</w:t>
-      </w:r>
-    </w:p>
-    <w:p>
-      <w:pPr>
-        <w:pStyle w:val="xmsonormal"/>
-        <w:spacing w:before="0" w:beforeAutospacing="0" w:after="0" w:afterAutospacing="0"/>
-        <w:rPr>
-          <w:rFonts w:ascii="Calibri" w:hAnsi="Calibri"/>
-          <w:color w:val="000000"/>
-        </w:rPr>
-      </w:pPr>
-      <w:r>
-        <w:rPr>
-          <w:rFonts w:ascii="Tahoma" w:hAnsi="Tahoma" w:cs="Tahoma"/>
-          <w:b/>
-          <w:bCs/>
-          <w:color w:val="000000"/>
-          <w:sz w:val="20"/>
-          <w:szCs w:val="20"/>
-        </w:rPr>
-        <w:t>Instructor      </w:t>
-      </w:r>
-      <w:r>
-        <w:rPr>
-          <w:rStyle w:val="apple-converted-space"/>
-          <w:rFonts w:ascii="Tahoma" w:hAnsi="Tahoma" w:cs="Tahoma"/>
-          <w:b/>
-          <w:bCs/>
-          <w:color w:val="000000"/>
-          <w:sz w:val="20"/>
-          <w:szCs w:val="20"/>
-        </w:rPr>
-        <w:t> </w:t>
-      </w:r>
-      <w:r>
-        <w:rPr>
-          <w:rFonts w:ascii="Tahoma" w:hAnsi="Tahoma" w:cs="Tahoma"/>
-          <w:color w:val="000000"/>
-          <w:sz w:val="20"/>
-          <w:szCs w:val="20"/>
-        </w:rPr>
-        <w:t>Jacob Townson</w:t>
-      </w:r>
-    </w:p>
-    <w:p>
-      <w:pPr>
-        <w:pStyle w:val="xmsonormal"/>
-        <w:spacing w:before="0" w:beforeAutospacing="0" w:after="0" w:afterAutospacing="0"/>
-        <w:rPr>
-          <w:rFonts w:ascii="Calibri" w:hAnsi="Calibri"/>
-          <w:color w:val="000000"/>
-        </w:rPr>
-      </w:pPr>
-      <w:r>
-        <w:rPr>
-          <w:rFonts w:ascii="Tahoma" w:hAnsi="Tahoma" w:cs="Tahoma"/>
-          <w:b/>
-          <w:bCs/>
-          <w:color w:val="000000"/>
-          <w:sz w:val="20"/>
-          <w:szCs w:val="20"/>
-        </w:rPr>
-        <w:t>E-mail </w:t>
-      </w:r>
-      <w:r>
-        <w:rPr>
-          <w:rStyle w:val="apple-converted-space"/>
-          <w:rFonts w:ascii="Tahoma" w:hAnsi="Tahoma" w:cs="Tahoma"/>
-          <w:b/>
-          <w:bCs/>
-          <w:color w:val="000000"/>
-          <w:sz w:val="20"/>
-          <w:szCs w:val="20"/>
-        </w:rPr>
-        <w:t> </w:t>
-      </w:r>
-      <w:r>
-        <w:rPr>
-          <w:rFonts w:ascii="Tahoma" w:hAnsi="Tahoma" w:cs="Tahoma"/>
-          <w:color w:val="000000"/>
-          <w:sz w:val="20"/>
-          <w:szCs w:val="20"/>
-        </w:rPr>
-        <w:t>           </w:t>
-      </w:r>
-      <w:r>
-        <w:rPr>
-          <w:rFonts w:ascii="Tahoma" w:hAnsi="Tahoma" w:cs="Tahoma"/>
-          <w:color w:val="000000"/>
-          <w:sz w:val="20"/>
-          <w:szCs w:val="20"/>
-        </w:rPr>
-        <w:t>j</w:t>
-      </w:r>
-      <w:r>
-        <w:rPr>
-          <w:rFonts w:ascii="Tahoma" w:hAnsi="Tahoma" w:cs="Tahoma"/>
-          <w:color w:val="000000"/>
-          <w:sz w:val="20"/>
-          <w:szCs w:val="20"/>
-        </w:rPr>
-        <w:t>stown02@</w:t>
-      </w:r>
-      <w:r>
-        <w:rPr>
-          <w:rFonts w:ascii="Tahoma" w:hAnsi="Tahoma" w:cs="Tahoma"/>
-          <w:color w:val="000000"/>
-          <w:sz w:val="20"/>
-          <w:szCs w:val="20"/>
-        </w:rPr>
-        <w:t>louisville.edu</w:t>
-      </w:r>
-    </w:p>
-    <w:p>
-      <w:pPr>
-        <w:pStyle w:val="xmsonormal"/>
-        <w:spacing w:before="0" w:beforeAutospacing="0" w:after="0" w:afterAutospacing="0"/>
-        <w:rPr>
-          <w:rFonts w:ascii="Calibri" w:hAnsi="Calibri"/>
-          <w:color w:val="000000"/>
-        </w:rPr>
-      </w:pPr>
-      <w:r>
-        <w:rPr>
-          <w:rFonts w:ascii="Tahoma" w:hAnsi="Tahoma" w:cs="Tahoma"/>
-          <w:b/>
-          <w:bCs/>
-          <w:color w:val="000000"/>
-          <w:sz w:val="20"/>
-          <w:szCs w:val="20"/>
-        </w:rPr>
-        <w:t>Office</w:t>
-      </w:r>
-      <w:r>
-        <w:rPr>
-          <w:rFonts w:ascii="Tahoma" w:hAnsi="Tahoma" w:cs="Tahoma"/>
-          <w:color w:val="000000"/>
-          <w:sz w:val="20"/>
-          <w:szCs w:val="20"/>
-        </w:rPr>
-        <w:t>              Natural Sciences Building, Room 213</w:t>
-      </w:r>
-    </w:p>
-    <w:p>
-      <w:pPr>
-        <w:pStyle w:val="xmsonormal"/>
-        <w:spacing w:before="0" w:beforeAutospacing="0" w:after="0" w:afterAutospacing="0"/>
-        <w:ind w:left="1440" w:hanging="1440"/>
-        <w:jc w:val="both"/>
-        <w:rPr>
-          <w:rFonts w:ascii="Calibri" w:hAnsi="Calibri"/>
-          <w:color w:val="000000"/>
-        </w:rPr>
-      </w:pPr>
-      <w:r>
-        <w:rPr>
-          <w:rFonts w:ascii="Tahoma" w:hAnsi="Tahoma" w:cs="Tahoma"/>
-          <w:b/>
-          <w:bCs/>
-          <w:color w:val="000000"/>
-          <w:sz w:val="20"/>
-          <w:szCs w:val="20"/>
-        </w:rPr>
-        <w:t>Office Hours  </w:t>
-      </w:r>
-      <w:r>
-        <w:rPr>
-          <w:rStyle w:val="apple-converted-space"/>
-          <w:rFonts w:ascii="Tahoma" w:hAnsi="Tahoma" w:cs="Tahoma"/>
-          <w:b/>
-          <w:bCs/>
-          <w:color w:val="000000"/>
-          <w:sz w:val="20"/>
-          <w:szCs w:val="20"/>
-        </w:rPr>
-        <w:t> </w:t>
-      </w:r>
-      <w:r>
-        <w:rPr>
-          <w:rFonts w:ascii="Tahoma" w:hAnsi="Tahoma" w:cs="Tahoma"/>
-          <w:color w:val="000000"/>
-          <w:sz w:val="20"/>
-          <w:szCs w:val="20"/>
-        </w:rPr>
-        <w:t>Wednesday 12:00pm – 2:3</w:t>
-      </w:r>
-      <w:r>
-        <w:rPr>
-          <w:rFonts w:ascii="Tahoma" w:hAnsi="Tahoma" w:cs="Tahoma"/>
-          <w:color w:val="000000"/>
-          <w:sz w:val="20"/>
-          <w:szCs w:val="20"/>
-        </w:rPr>
-        <w:t>0</w:t>
-      </w:r>
-      <w:r>
-        <w:rPr>
-          <w:rFonts w:ascii="Tahoma" w:hAnsi="Tahoma" w:cs="Tahoma"/>
-          <w:color w:val="000000"/>
-          <w:sz w:val="20"/>
-          <w:szCs w:val="20"/>
-        </w:rPr>
-        <w:t>pm</w:t>
-      </w:r>
-      <w:r>
-        <w:rPr>
-          <w:rFonts w:ascii="Tahoma" w:hAnsi="Tahoma" w:cs="Tahoma"/>
-          <w:color w:val="000000"/>
-          <w:sz w:val="20"/>
-          <w:szCs w:val="20"/>
-        </w:rPr>
-        <w:t>; Thursday by Appointment before 1pm or after 4pm</w:t>
-      </w:r>
     </w:p>
     <w:p>
       <w:pPr>
@@ -1198,7 +1254,17 @@
           <w:sz w:val="20"/>
           <w:szCs w:val="20"/>
         </w:rPr>
-        <w:t>Sexual misconduct (including sexual harassment, sexual assault, and any other nonconsensual behavior of a sexual nature) and sex discrimination violate University policies. Students experiencing such behavior may obtain</w:t>
+        <w:t xml:space="preserve">Sexual misconduct (including sexual harassment, sexual assault, and any other nonconsensual behavior of a sexual nature) and sex discrimination violate University policies. Students experiencing such behavior </w:t>
+      </w:r>
+      <w:r>
+        <w:rPr>
+          <w:rFonts w:ascii="Tahoma" w:hAnsi="Tahoma" w:cs="Tahoma"/>
+          <w:color w:val="000000"/>
+          <w:sz w:val="20"/>
+          <w:szCs w:val="20"/>
+        </w:rPr>
+        <w:lastRenderedPageBreak/>
+        <w:t>may obtain</w:t>
       </w:r>
       <w:r>
         <w:rPr>
@@ -1237,17 +1303,7 @@
           <w:sz w:val="20"/>
           <w:szCs w:val="20"/>
         </w:rPr>
-        <w:t xml:space="preserve">support from the PEACC Program (852-2663), Counseling Center (852-6585), and Campus Health Services (852-6479). To report sexual misconduct or sex discrimination, contact the Dean </w:t>
-      </w:r>
-      <w:r>
-        <w:rPr>
-          <w:rFonts w:ascii="Tahoma" w:hAnsi="Tahoma" w:cs="Tahoma"/>
-          <w:color w:val="000000"/>
-          <w:sz w:val="20"/>
-          <w:szCs w:val="20"/>
-        </w:rPr>
-        <w:lastRenderedPageBreak/>
-        <w:t>of Students (852-5787) or University of Louisville Police (852-6111).</w:t>
+        <w:t>support from the PEACC Program (852-2663), Counseling Center (852-6585), and Campus Health Services (852-6479). To report sexual misconduct or sex discrimination, contact the Dean of Students (852-5787) or University of Louisville Police (852-6111).</w:t>
       </w:r>
       <w:r>
         <w:rPr>
@@ -1658,7 +1714,7 @@
 </file>
 
 <file path=word/styles.xml><?xml version="1.0" encoding="utf-8"?>
-<w:styles xmlns:mc="http://schemas.openxmlformats.org/markup-compatibility/2006" xmlns:r="http://schemas.openxmlformats.org/officeDocument/2006/relationships" xmlns:w="http://schemas.openxmlformats.org/wordprocessingml/2006/main" xmlns:w14="http://schemas.microsoft.com/office/word/2010/wordml" xmlns:w15="http://schemas.microsoft.com/office/word/2012/wordml" xmlns:w16se="http://schemas.microsoft.com/office/word/2015/wordml/symex" mc:Ignorable="w14 w15 w16se">
+<w:styles xmlns:mc="http://schemas.openxmlformats.org/markup-compatibility/2006" xmlns:r="http://schemas.openxmlformats.org/officeDocument/2006/relationships" xmlns:w="http://schemas.openxmlformats.org/wordprocessingml/2006/main" xmlns:w14="http://schemas.microsoft.com/office/word/2010/wordml" xmlns:w15="http://schemas.microsoft.com/office/word/2012/wordml" xmlns:w16cid="http://schemas.microsoft.com/office/word/2016/wordml/cid" xmlns:w16se="http://schemas.microsoft.com/office/word/2015/wordml/symex" mc:Ignorable="w14 w15 w16se w16cid">
   <w:docDefaults>
     <w:rPrDefault>
       <w:rPr>
@@ -1780,6 +1836,7 @@
     <w:lsdException w:name="HTML Sample" w:semiHidden="1" w:unhideWhenUsed="1"/>
     <w:lsdException w:name="HTML Typewriter" w:semiHidden="1" w:unhideWhenUsed="1"/>
     <w:lsdException w:name="HTML Variable" w:semiHidden="1" w:unhideWhenUsed="1"/>
+    <w:lsdException w:name="Normal Table" w:semiHidden="1" w:unhideWhenUsed="1"/>
     <w:lsdException w:name="annotation subject" w:semiHidden="1" w:unhideWhenUsed="1"/>
     <w:lsdException w:name="No List" w:semiHidden="1" w:unhideWhenUsed="1"/>
     <w:lsdException w:name="Outline List 1" w:semiHidden="1" w:unhideWhenUsed="1"/>
@@ -1823,8 +1880,10 @@
     <w:lsdException w:name="Table Elegant" w:semiHidden="1" w:unhideWhenUsed="1"/>
     <w:lsdException w:name="Table Professional" w:semiHidden="1" w:unhideWhenUsed="1"/>
     <w:lsdException w:name="Table Subtle 1" w:semiHidden="1" w:unhideWhenUsed="1"/>
+    <w:lsdException w:name="Table Subtle 2" w:semiHidden="1" w:unhideWhenUsed="1"/>
     <w:lsdException w:name="Table Web 1" w:semiHidden="1" w:unhideWhenUsed="1"/>
     <w:lsdException w:name="Table Web 2" w:semiHidden="1" w:unhideWhenUsed="1"/>
+    <w:lsdException w:name="Table Web 3" w:semiHidden="1" w:unhideWhenUsed="1"/>
     <w:lsdException w:name="Balloon Text" w:semiHidden="1" w:unhideWhenUsed="1"/>
     <w:lsdException w:name="Table Grid" w:uiPriority="39"/>
     <w:lsdException w:name="Table Theme" w:semiHidden="1" w:unhideWhenUsed="1"/>

</xml_diff>